<commit_message>
finished a rought draft of the cat fact app
</commit_message>
<xml_diff>
--- a/CatFactsTutorial.docx
+++ b/CatFactsTutorial.docx
@@ -872,7 +872,7 @@
           <v:shape id="_x0000_i1026" type="#_x0000_t75" alt="" style="width:468.9pt;height:103.6pt;mso-width-percent:0;mso-height-percent:0;mso-width-percent:0;mso-height-percent:0" o:ole="">
             <v:imagedata r:id="rId10" o:title=""/>
           </v:shape>
-          <o:OLEObject Type="Embed" ProgID="Word.Document.12" ShapeID="_x0000_i1026" DrawAspect="Content" ObjectID="_1629540411" r:id="rId11">
+          <o:OLEObject Type="Embed" ProgID="Word.Document.12" ShapeID="_x0000_i1026" DrawAspect="Content" ObjectID="_1629557530" r:id="rId11">
             <o:FieldCodes>\s</o:FieldCodes>
           </o:OLEObject>
         </w:object>
@@ -1169,7 +1169,7 @@
           <v:shape id="_x0000_i1025" type="#_x0000_t75" alt="" style="width:468.9pt;height:145.75pt;mso-width-percent:0;mso-height-percent:0;mso-width-percent:0;mso-height-percent:0" o:ole="">
             <v:imagedata r:id="rId14" o:title=""/>
           </v:shape>
-          <o:OLEObject Type="Embed" ProgID="Word.Document.12" ShapeID="_x0000_i1025" DrawAspect="Content" ObjectID="_1629540412" r:id="rId15">
+          <o:OLEObject Type="Embed" ProgID="Word.Document.12" ShapeID="_x0000_i1025" DrawAspect="Content" ObjectID="_1629557531" r:id="rId15">
             <o:FieldCodes>\s</o:FieldCodes>
           </o:OLEObject>
         </w:object>
@@ -2119,6 +2119,8 @@
       <w:r>
         <w:t>If it was done on the main thread, the user would not be able to interact with the app while data is downloaded.</w:t>
       </w:r>
+      <w:bookmarkStart w:id="1" w:name="_GoBack"/>
+      <w:bookmarkEnd w:id="1"/>
     </w:p>
     <w:p>
       <w:pPr>
@@ -2430,8 +2432,57 @@
           <w:bCs/>
         </w:rPr>
       </w:pPr>
-      <w:bookmarkStart w:id="1" w:name="_GoBack"/>
-      <w:bookmarkEnd w:id="1"/>
+      <w:r>
+        <w:t xml:space="preserve">Having </w:t>
+      </w:r>
+      <w:proofErr w:type="gramStart"/>
+      <w:r>
+        <w:t>a</w:t>
+      </w:r>
+      <w:proofErr w:type="gramEnd"/>
+      <w:r>
+        <w:t xml:space="preserve"> activity communicate through a thread is easiest through an interface</w:t>
+      </w:r>
+    </w:p>
+    <w:p>
+      <w:pPr>
+        <w:pStyle w:val="ListParagraph"/>
+        <w:numPr>
+          <w:ilvl w:val="0"/>
+          <w:numId w:val="7"/>
+        </w:numPr>
+        <w:tabs>
+          <w:tab w:val="left" w:pos="2769"/>
+        </w:tabs>
+        <w:rPr>
+          <w:b/>
+          <w:bCs/>
+        </w:rPr>
+      </w:pPr>
+      <w:r>
+        <w:rPr>
+          <w:b/>
+          <w:bCs/>
+        </w:rPr>
+        <w:t xml:space="preserve">The final of state of the code looks like </w:t>
+      </w:r>
+      <w:hyperlink r:id="rId25" w:history="1">
+        <w:r>
+          <w:rPr>
+            <w:rStyle w:val="Hyperlink"/>
+            <w:b/>
+            <w:bCs/>
+          </w:rPr>
+          <w:t>this</w:t>
+        </w:r>
+      </w:hyperlink>
+      <w:r>
+        <w:rPr>
+          <w:b/>
+          <w:bCs/>
+        </w:rPr>
+        <w:t>. This tutorial skipped a few steps.</w:t>
+      </w:r>
     </w:p>
     <w:sectPr>
       <w:pgSz w:w="12240" w:h="15840"/>

</xml_diff>